<commit_message>
Ajout du FrameWork et IDE
Ajout de la notion de framework 
et d'IDE a utiliser
</commit_message>
<xml_diff>
--- a/Livrable/Comparaison des technologies.docx
+++ b/Livrable/Comparaison des technologies.docx
@@ -136,8 +136,6 @@
       <w:r>
         <w:t>Java et C# très similaire =&gt; Mais compagnie =!=</w:t>
       </w:r>
-      <w:bookmarkStart w:id="0" w:name="_GoBack"/>
-      <w:bookmarkEnd w:id="0"/>
     </w:p>
     <w:p/>
     <w:tbl>
@@ -364,7 +362,97 @@
         <w:t xml:space="preserve"> </w:t>
       </w:r>
     </w:p>
+    <w:p>
+      <w:r>
+        <w:t xml:space="preserve">Maintenant que nous savons que Java est adaptée à ce que nous souhaitons faire, nous pouvons nous demander si nous allons utiliser un </w:t>
+      </w:r>
+      <w:proofErr w:type="spellStart"/>
+      <w:r>
+        <w:t>Framwork</w:t>
+      </w:r>
+      <w:proofErr w:type="spellEnd"/>
+      <w:r>
+        <w:t>, une bibliothèque regroupant de nombreuses fonctions pré-codées, très utile pour éviter de recoder des méthodes et pour potentiellement développer plus vite notre projet.</w:t>
+      </w:r>
+    </w:p>
+    <w:p>
+      <w:r>
+        <w:t xml:space="preserve">Pour Java, de nombreux </w:t>
+      </w:r>
+      <w:proofErr w:type="spellStart"/>
+      <w:r>
+        <w:t>Framexork</w:t>
+      </w:r>
+      <w:proofErr w:type="spellEnd"/>
+      <w:r>
+        <w:t xml:space="preserve"> sont adaptés pour la création d’un jeu comme par exemple </w:t>
+      </w:r>
+      <w:proofErr w:type="spellStart"/>
+      <w:r>
+        <w:t>LibGDX</w:t>
+      </w:r>
+      <w:proofErr w:type="spellEnd"/>
+      <w:r>
+        <w:t xml:space="preserve"> ou </w:t>
+      </w:r>
+      <w:r>
+        <w:t>Slick2d</w:t>
+      </w:r>
+      <w:r>
+        <w:t xml:space="preserve">. Cependant notre client ne souhaite pas avoir recours à ces </w:t>
+      </w:r>
+      <w:proofErr w:type="spellStart"/>
+      <w:r>
+        <w:t>framework</w:t>
+      </w:r>
+      <w:proofErr w:type="spellEnd"/>
+      <w:r>
+        <w:t>, cependant est-ce dérangeant ?</w:t>
+      </w:r>
+    </w:p>
+    <w:p>
+      <w:r>
+        <w:t xml:space="preserve">Pas vraiment, puisque si un </w:t>
+      </w:r>
+      <w:proofErr w:type="spellStart"/>
+      <w:r>
+        <w:t>framework</w:t>
+      </w:r>
+      <w:proofErr w:type="spellEnd"/>
+      <w:r>
+        <w:t xml:space="preserve"> peut faire gagner du temps, apprendre à le maîtriser et à savoir l’utiliser peut couter un temps précieux. Dans notre cas, puisque nous n’avons jamais utilisé ces Framework auparavant</w:t>
+      </w:r>
+      <w:r>
+        <w:t xml:space="preserve"> nous risquons de ne pas savoir les utiliser correctement et de ne pas être aussi efficace que si nous codions toutes nos fonctions. Nous n’en n’utiliserons donc pas.</w:t>
+      </w:r>
+    </w:p>
     <w:p/>
+    <w:p>
+      <w:r>
+        <w:t xml:space="preserve">Finalement, en ce qui concerne les IDE, nous avons le choix entre les deux principaux concernant Java, Eclipse et </w:t>
+      </w:r>
+      <w:proofErr w:type="spellStart"/>
+      <w:r>
+        <w:t>Netbean</w:t>
+      </w:r>
+      <w:proofErr w:type="spellEnd"/>
+      <w:r>
+        <w:t xml:space="preserve">. Puisque nous avons toujours codé sur </w:t>
+      </w:r>
+      <w:proofErr w:type="spellStart"/>
+      <w:r>
+        <w:t>NetBean</w:t>
+      </w:r>
+      <w:proofErr w:type="spellEnd"/>
+      <w:r>
+        <w:t>, nous allons utiliser ce dernier.</w:t>
+      </w:r>
+      <w:bookmarkStart w:id="0" w:name="_GoBack"/>
+      <w:bookmarkEnd w:id="0"/>
+      <w:r>
+        <w:t xml:space="preserve"> </w:t>
+      </w:r>
+    </w:p>
     <w:sectPr>
       <w:pgSz w:w="11906" w:h="16838"/>
       <w:pgMar w:top="1417" w:right="1417" w:bottom="1417" w:left="1417" w:header="708" w:footer="708" w:gutter="0"/>

</xml_diff>